<commit_message>
Subtracted corporate capital earnings from total income. Included new threshold values in the DeltaDiscoveries file for comparison.
</commit_message>
<xml_diff>
--- a/Documentation/DeltaDiscoveries.docx
+++ b/Documentation/DeltaDiscoveries.docx
@@ -208,13 +208,7 @@
         <w:t>In those groups</w:t>
       </w:r>
       <w:r>
-        <w:t xml:space="preserve"> (</w:t>
-      </w:r>
-      <w:r>
-        <w:t>60-80 p, 80-90 p, and 90-95 p</w:t>
-      </w:r>
-      <w:r>
-        <w:t>)</w:t>
+        <w:t xml:space="preserve"> (60-80 p, 80-90 p, and 90-95 p)</w:t>
       </w:r>
       <w:r>
         <w:t xml:space="preserve">, there is a zero mass of retired households. </w:t>
@@ -230,9 +224,12 @@
       </w:r>
       <w:proofErr w:type="spellStart"/>
       <w:r>
-        <w:t>NaN.</w:t>
+        <w:t>NaN</w:t>
       </w:r>
       <w:proofErr w:type="spellEnd"/>
+      <w:r>
+        <w:t>.</w:t>
+      </w:r>
     </w:p>
     <w:p>
       <w:r>
@@ -266,13 +263,7 @@
         <w:t xml:space="preserve"> (USD 133,887)</w:t>
       </w:r>
       <w:r>
-        <w:t xml:space="preserve"> to be placed in the top 5% total income without SS benefits. However, </w:t>
-      </w:r>
-      <w:r>
-        <w:t xml:space="preserve">a retired household with asset holdings in the </w:t>
-      </w:r>
-      <w:r>
-        <w:t>8</w:t>
+        <w:t xml:space="preserve"> to be placed in the top 5% total income without SS benefits. However, a retired household with asset holdings in the 8</w:t>
       </w:r>
       <w:r>
         <w:rPr>
@@ -281,10 +272,7 @@
         <w:t>th</w:t>
       </w:r>
       <w:r>
-        <w:t xml:space="preserve"> grid point </w:t>
-      </w:r>
-      <w:r>
-        <w:t xml:space="preserve">is </w:t>
+        <w:t xml:space="preserve"> grid point is </w:t>
       </w:r>
       <w:r>
         <w:t xml:space="preserve">already far back </w:t>
@@ -293,10 +281,7 @@
         <w:t>in the bottom 60%</w:t>
       </w:r>
       <w:r>
-        <w:t xml:space="preserve"> </w:t>
-      </w:r>
-      <w:r>
-        <w:t>(USD 50,273)</w:t>
+        <w:t xml:space="preserve"> (USD 50,273)</w:t>
       </w:r>
       <w:r>
         <w:t>.</w:t>
@@ -304,8 +289,6 @@
       <w:r>
         <w:t xml:space="preserve"> Income inequality results in thresholds that are not too far apart from each other in the first percentiles.</w:t>
       </w:r>
-      <w:bookmarkStart w:id="0" w:name="_GoBack"/>
-      <w:bookmarkEnd w:id="0"/>
     </w:p>
     <w:tbl>
       <w:tblPr>
@@ -718,7 +701,469 @@
       <w:pPr>
         <w:jc w:val="center"/>
       </w:pPr>
+      <w:bookmarkStart w:id="0" w:name="_GoBack"/>
+      <w:bookmarkEnd w:id="0"/>
     </w:p>
+    <w:p>
+      <w:r>
+        <w:t>The table above shows values without subtracting the corporate capital earnings from income. Doing so results in the following:</w:t>
+      </w:r>
+    </w:p>
+    <w:tbl>
+      <w:tblPr>
+        <w:tblStyle w:val="TableGrid"/>
+        <w:tblW w:w="0" w:type="auto"/>
+        <w:jc w:val="center"/>
+        <w:tblLook w:val="04A0" w:firstRow="1" w:lastRow="0" w:firstColumn="1" w:lastColumn="0" w:noHBand="0" w:noVBand="1"/>
+      </w:tblPr>
+      <w:tblGrid>
+        <w:gridCol w:w="2598"/>
+        <w:gridCol w:w="2600"/>
+        <w:gridCol w:w="2076"/>
+      </w:tblGrid>
+      <w:tr>
+        <w:trPr>
+          <w:trHeight w:val="269"/>
+          <w:jc w:val="center"/>
+        </w:trPr>
+        <w:tc>
+          <w:tcPr>
+            <w:tcW w:w="2598" w:type="dxa"/>
+            <w:vMerge w:val="restart"/>
+            <w:vAlign w:val="center"/>
+          </w:tcPr>
+          <w:p>
+            <w:pPr>
+              <w:jc w:val="center"/>
+            </w:pPr>
+            <w:r>
+              <w:t>Percentile</w:t>
+            </w:r>
+          </w:p>
+        </w:tc>
+        <w:tc>
+          <w:tcPr>
+            <w:tcW w:w="4676" w:type="dxa"/>
+            <w:gridSpan w:val="2"/>
+          </w:tcPr>
+          <w:p>
+            <w:pPr>
+              <w:jc w:val="center"/>
+            </w:pPr>
+            <w:r>
+              <w:t>Top income threshold</w:t>
+            </w:r>
+          </w:p>
+        </w:tc>
+      </w:tr>
+      <w:tr>
+        <w:trPr>
+          <w:trHeight w:val="269"/>
+          <w:jc w:val="center"/>
+        </w:trPr>
+        <w:tc>
+          <w:tcPr>
+            <w:tcW w:w="2598" w:type="dxa"/>
+            <w:vMerge/>
+          </w:tcPr>
+          <w:p>
+            <w:pPr>
+              <w:jc w:val="center"/>
+            </w:pPr>
+          </w:p>
+        </w:tc>
+        <w:tc>
+          <w:tcPr>
+            <w:tcW w:w="2600" w:type="dxa"/>
+          </w:tcPr>
+          <w:p>
+            <w:pPr>
+              <w:jc w:val="center"/>
+            </w:pPr>
+            <w:r>
+              <w:t>Model units</w:t>
+            </w:r>
+          </w:p>
+        </w:tc>
+        <w:tc>
+          <w:tcPr>
+            <w:tcW w:w="2076" w:type="dxa"/>
+          </w:tcPr>
+          <w:p>
+            <w:pPr>
+              <w:jc w:val="center"/>
+            </w:pPr>
+            <w:r>
+              <w:t>USD</w:t>
+            </w:r>
+          </w:p>
+        </w:tc>
+      </w:tr>
+      <w:tr>
+        <w:trPr>
+          <w:trHeight w:val="269"/>
+          <w:jc w:val="center"/>
+        </w:trPr>
+        <w:tc>
+          <w:tcPr>
+            <w:tcW w:w="2598" w:type="dxa"/>
+          </w:tcPr>
+          <w:p>
+            <w:pPr>
+              <w:jc w:val="center"/>
+            </w:pPr>
+            <w:r>
+              <w:t>0 – 20 p</w:t>
+            </w:r>
+          </w:p>
+        </w:tc>
+        <w:tc>
+          <w:tcPr>
+            <w:tcW w:w="2600" w:type="dxa"/>
+          </w:tcPr>
+          <w:p>
+            <w:pPr>
+              <w:jc w:val="center"/>
+            </w:pPr>
+            <w:r>
+              <w:t>0.2061</w:t>
+            </w:r>
+          </w:p>
+        </w:tc>
+        <w:tc>
+          <w:tcPr>
+            <w:tcW w:w="2076" w:type="dxa"/>
+          </w:tcPr>
+          <w:p>
+            <w:pPr>
+              <w:jc w:val="center"/>
+            </w:pPr>
+            <w:r>
+              <w:t>4</w:t>
+            </w:r>
+            <w:r>
+              <w:t>,</w:t>
+            </w:r>
+            <w:r>
+              <w:t>983</w:t>
+            </w:r>
+          </w:p>
+        </w:tc>
+      </w:tr>
+      <w:tr>
+        <w:trPr>
+          <w:trHeight w:val="269"/>
+          <w:jc w:val="center"/>
+        </w:trPr>
+        <w:tc>
+          <w:tcPr>
+            <w:tcW w:w="2598" w:type="dxa"/>
+          </w:tcPr>
+          <w:p>
+            <w:pPr>
+              <w:jc w:val="center"/>
+            </w:pPr>
+            <w:r>
+              <w:t>20 – 40 p</w:t>
+            </w:r>
+          </w:p>
+        </w:tc>
+        <w:tc>
+          <w:tcPr>
+            <w:tcW w:w="2600" w:type="dxa"/>
+          </w:tcPr>
+          <w:p>
+            <w:pPr>
+              <w:jc w:val="center"/>
+            </w:pPr>
+            <w:r>
+              <w:t>1.3718</w:t>
+            </w:r>
+          </w:p>
+        </w:tc>
+        <w:tc>
+          <w:tcPr>
+            <w:tcW w:w="2076" w:type="dxa"/>
+          </w:tcPr>
+          <w:p>
+            <w:pPr>
+              <w:jc w:val="center"/>
+            </w:pPr>
+            <w:r>
+              <w:t>33</w:t>
+            </w:r>
+            <w:r>
+              <w:t>,</w:t>
+            </w:r>
+            <w:r>
+              <w:t>171</w:t>
+            </w:r>
+          </w:p>
+        </w:tc>
+      </w:tr>
+      <w:tr>
+        <w:trPr>
+          <w:trHeight w:val="269"/>
+          <w:jc w:val="center"/>
+        </w:trPr>
+        <w:tc>
+          <w:tcPr>
+            <w:tcW w:w="2598" w:type="dxa"/>
+          </w:tcPr>
+          <w:p>
+            <w:pPr>
+              <w:jc w:val="center"/>
+            </w:pPr>
+            <w:r>
+              <w:t>40 – 60 p</w:t>
+            </w:r>
+          </w:p>
+        </w:tc>
+        <w:tc>
+          <w:tcPr>
+            <w:tcW w:w="2600" w:type="dxa"/>
+          </w:tcPr>
+          <w:p>
+            <w:pPr>
+              <w:jc w:val="center"/>
+            </w:pPr>
+            <w:r>
+              <w:t>2.0664</w:t>
+            </w:r>
+          </w:p>
+        </w:tc>
+        <w:tc>
+          <w:tcPr>
+            <w:tcW w:w="2076" w:type="dxa"/>
+          </w:tcPr>
+          <w:p>
+            <w:pPr>
+              <w:jc w:val="center"/>
+            </w:pPr>
+            <w:r>
+              <w:t>49</w:t>
+            </w:r>
+            <w:r>
+              <w:t>,</w:t>
+            </w:r>
+            <w:r>
+              <w:t>967</w:t>
+            </w:r>
+          </w:p>
+        </w:tc>
+      </w:tr>
+      <w:tr>
+        <w:trPr>
+          <w:trHeight w:val="269"/>
+          <w:jc w:val="center"/>
+        </w:trPr>
+        <w:tc>
+          <w:tcPr>
+            <w:tcW w:w="2598" w:type="dxa"/>
+          </w:tcPr>
+          <w:p>
+            <w:pPr>
+              <w:jc w:val="center"/>
+            </w:pPr>
+            <w:r>
+              <w:t>60 – 80 p</w:t>
+            </w:r>
+          </w:p>
+        </w:tc>
+        <w:tc>
+          <w:tcPr>
+            <w:tcW w:w="2600" w:type="dxa"/>
+          </w:tcPr>
+          <w:p>
+            <w:pPr>
+              <w:jc w:val="center"/>
+            </w:pPr>
+            <w:r>
+              <w:t>2.8466</w:t>
+            </w:r>
+          </w:p>
+        </w:tc>
+        <w:tc>
+          <w:tcPr>
+            <w:tcW w:w="2076" w:type="dxa"/>
+          </w:tcPr>
+          <w:p>
+            <w:pPr>
+              <w:jc w:val="center"/>
+            </w:pPr>
+            <w:r>
+              <w:t>68</w:t>
+            </w:r>
+            <w:r>
+              <w:t>,</w:t>
+            </w:r>
+            <w:r>
+              <w:t>831</w:t>
+            </w:r>
+          </w:p>
+        </w:tc>
+      </w:tr>
+      <w:tr>
+        <w:trPr>
+          <w:trHeight w:val="269"/>
+          <w:jc w:val="center"/>
+        </w:trPr>
+        <w:tc>
+          <w:tcPr>
+            <w:tcW w:w="2598" w:type="dxa"/>
+          </w:tcPr>
+          <w:p>
+            <w:pPr>
+              <w:jc w:val="center"/>
+            </w:pPr>
+            <w:r>
+              <w:t>80 – 90 p</w:t>
+            </w:r>
+          </w:p>
+        </w:tc>
+        <w:tc>
+          <w:tcPr>
+            <w:tcW w:w="2600" w:type="dxa"/>
+          </w:tcPr>
+          <w:p>
+            <w:pPr>
+              <w:jc w:val="center"/>
+            </w:pPr>
+            <w:r>
+              <w:t>3.2665</w:t>
+            </w:r>
+          </w:p>
+        </w:tc>
+        <w:tc>
+          <w:tcPr>
+            <w:tcW w:w="2076" w:type="dxa"/>
+          </w:tcPr>
+          <w:p>
+            <w:pPr>
+              <w:jc w:val="center"/>
+            </w:pPr>
+            <w:r>
+              <w:t>78</w:t>
+            </w:r>
+            <w:r>
+              <w:t>,</w:t>
+            </w:r>
+            <w:r>
+              <w:t>985</w:t>
+            </w:r>
+          </w:p>
+        </w:tc>
+      </w:tr>
+      <w:tr>
+        <w:trPr>
+          <w:trHeight w:val="269"/>
+          <w:jc w:val="center"/>
+        </w:trPr>
+        <w:tc>
+          <w:tcPr>
+            <w:tcW w:w="2598" w:type="dxa"/>
+          </w:tcPr>
+          <w:p>
+            <w:pPr>
+              <w:jc w:val="center"/>
+            </w:pPr>
+            <w:r>
+              <w:t>90 – 95 p</w:t>
+            </w:r>
+          </w:p>
+        </w:tc>
+        <w:tc>
+          <w:tcPr>
+            <w:tcW w:w="2600" w:type="dxa"/>
+          </w:tcPr>
+          <w:p>
+            <w:pPr>
+              <w:jc w:val="center"/>
+            </w:pPr>
+            <w:r>
+              <w:t>3.5941</w:t>
+            </w:r>
+          </w:p>
+        </w:tc>
+        <w:tc>
+          <w:tcPr>
+            <w:tcW w:w="2076" w:type="dxa"/>
+          </w:tcPr>
+          <w:p>
+            <w:pPr>
+              <w:jc w:val="center"/>
+            </w:pPr>
+            <w:r>
+              <w:t>86</w:t>
+            </w:r>
+            <w:r>
+              <w:t>,</w:t>
+            </w:r>
+            <w:r>
+              <w:t>907</w:t>
+            </w:r>
+          </w:p>
+        </w:tc>
+      </w:tr>
+      <w:tr>
+        <w:trPr>
+          <w:trHeight w:val="269"/>
+          <w:jc w:val="center"/>
+        </w:trPr>
+        <w:tc>
+          <w:tcPr>
+            <w:tcW w:w="2598" w:type="dxa"/>
+          </w:tcPr>
+          <w:p>
+            <w:pPr>
+              <w:jc w:val="center"/>
+            </w:pPr>
+            <w:r>
+              <w:t>95 – 100 p</w:t>
+            </w:r>
+          </w:p>
+        </w:tc>
+        <w:tc>
+          <w:tcPr>
+            <w:tcW w:w="2600" w:type="dxa"/>
+          </w:tcPr>
+          <w:p>
+            <w:pPr>
+              <w:jc w:val="center"/>
+            </w:pPr>
+            <w:r>
+              <w:t>77.5738</w:t>
+            </w:r>
+          </w:p>
+        </w:tc>
+        <w:tc>
+          <w:tcPr>
+            <w:tcW w:w="2076" w:type="dxa"/>
+          </w:tcPr>
+          <w:p>
+            <w:pPr>
+              <w:jc w:val="center"/>
+            </w:pPr>
+            <w:r>
+              <w:t>1</w:t>
+            </w:r>
+            <w:r>
+              <w:t>,</w:t>
+            </w:r>
+            <w:r>
+              <w:t>875</w:t>
+            </w:r>
+            <w:r>
+              <w:t>,</w:t>
+            </w:r>
+            <w:r>
+              <w:t>719</w:t>
+            </w:r>
+          </w:p>
+        </w:tc>
+      </w:tr>
+    </w:tbl>
+    <w:p/>
     <w:sectPr>
       <w:pgSz w:w="12240" w:h="15840"/>
       <w:pgMar w:top="1440" w:right="1440" w:bottom="1440" w:left="1440" w:header="720" w:footer="720" w:gutter="0"/>
@@ -1327,7 +1772,6 @@
           </a:p>
         </c:rich>
       </c:tx>
-      <c:layout/>
       <c:overlay val="0"/>
       <c:spPr>
         <a:noFill/>
@@ -1625,7 +2069,6 @@
     </c:plotArea>
     <c:legend>
       <c:legendPos val="t"/>
-      <c:layout/>
       <c:overlay val="0"/>
       <c:spPr>
         <a:noFill/>
@@ -1741,7 +2184,6 @@
           </a:p>
         </c:rich>
       </c:tx>
-      <c:layout/>
       <c:overlay val="0"/>
       <c:spPr>
         <a:noFill/>
@@ -2293,7 +2735,6 @@
     </c:plotArea>
     <c:legend>
       <c:legendPos val="t"/>
-      <c:layout/>
       <c:overlay val="0"/>
       <c:spPr>
         <a:noFill/>
@@ -2398,7 +2839,6 @@
           </a:p>
         </c:rich>
       </c:tx>
-      <c:layout/>
       <c:overlay val="0"/>
       <c:spPr>
         <a:noFill/>
@@ -3735,7 +4175,6 @@
     </c:plotArea>
     <c:legend>
       <c:legendPos val="t"/>
-      <c:layout/>
       <c:overlay val="0"/>
       <c:spPr>
         <a:noFill/>

</xml_diff>

<commit_message>
Documented details of the choice to re-scale the asset grid.
</commit_message>
<xml_diff>
--- a/Documentation/DeltaDiscoveries.docx
+++ b/Documentation/DeltaDiscoveries.docx
@@ -113,6 +113,11 @@
     </w:p>
     <w:p>
       <w:pPr>
+        <w:jc w:val="center"/>
+      </w:pPr>
+    </w:p>
+    <w:p>
+      <w:pPr>
         <w:pStyle w:val="ListParagraph"/>
         <w:numPr>
           <w:ilvl w:val="0"/>
@@ -120,12 +125,12 @@
         </w:numPr>
       </w:pPr>
       <w:r>
+        <w:lastRenderedPageBreak/>
         <w:t>Why does total tax revenues decrease in the open economy with low capital return?</w:t>
       </w:r>
     </w:p>
     <w:p>
       <w:r>
-        <w:lastRenderedPageBreak/>
         <w:t>Due to the dynamic effect mentioned in item 2, we have a reduction of capital revenues that drives total revenues down.</w:t>
       </w:r>
     </w:p>
@@ -439,6 +444,7 @@
               <w:jc w:val="center"/>
             </w:pPr>
             <w:r>
+              <w:lastRenderedPageBreak/>
               <w:t>20 – 40 p</w:t>
             </w:r>
           </w:p>
@@ -484,7 +490,6 @@
               <w:jc w:val="center"/>
             </w:pPr>
             <w:r>
-              <w:lastRenderedPageBreak/>
               <w:t>40 – 60 p</w:t>
             </w:r>
           </w:p>
@@ -701,8 +706,6 @@
       <w:pPr>
         <w:jc w:val="center"/>
       </w:pPr>
-      <w:bookmarkStart w:id="0" w:name="_GoBack"/>
-      <w:bookmarkEnd w:id="0"/>
     </w:p>
     <w:p>
       <w:r>
@@ -1164,6 +1167,105 @@
       </w:tr>
     </w:tbl>
     <w:p/>
+    <w:p/>
+    <w:p>
+      <w:pPr>
+        <w:pStyle w:val="ListParagraph"/>
+        <w:numPr>
+          <w:ilvl w:val="0"/>
+          <w:numId w:val="1"/>
+        </w:numPr>
+      </w:pPr>
+      <w:r>
+        <w:t xml:space="preserve">Why do we use </w:t>
+      </w:r>
+      <w:proofErr w:type="spellStart"/>
+      <w:r>
+        <w:t>kpricescale</w:t>
+      </w:r>
+      <w:proofErr w:type="spellEnd"/>
+      <w:r>
+        <w:t xml:space="preserve"> to re</w:t>
+      </w:r>
+      <w:r>
+        <w:t>-</w:t>
+      </w:r>
+      <w:r>
+        <w:t>price assets?</w:t>
+      </w:r>
+    </w:p>
+    <w:p>
+      <w:r>
+        <w:t>To answer this question, I’ll describe what happens in the economy when capital tax rates go down.</w:t>
+      </w:r>
+      <w:r>
+        <w:t xml:space="preserve"> In this case, capital gains are realized and we use </w:t>
+      </w:r>
+      <w:proofErr w:type="spellStart"/>
+      <w:r>
+        <w:t>kpricescale</w:t>
+      </w:r>
+      <w:proofErr w:type="spellEnd"/>
+      <w:r>
+        <w:t xml:space="preserve"> as means to boost households’ asset holdings. We choose not to create a separate term for capital gains in the budget constraint because the presence of expensing and taxation would distort any new investment </w:t>
+      </w:r>
+      <w:r>
+        <w:t>derived from that extra source.</w:t>
+      </w:r>
+      <w:r>
+        <w:t xml:space="preserve"> In other words, the extra value accrued to assets new pricing shows up in the household budget constraint as </w:t>
+      </w:r>
+      <w:r>
+        <w:t>an increase in the overall asset holdings.</w:t>
+      </w:r>
+    </w:p>
+    <w:p>
+      <w:r>
+        <w:t xml:space="preserve">We also take the stand that </w:t>
+      </w:r>
+      <w:r>
+        <w:t>CIT and PIT are applied to asset holdings at these “correct/updated” prices. Hence those taxes include capital gains/losses.</w:t>
+      </w:r>
+      <w:r>
+        <w:t xml:space="preserve"> </w:t>
+      </w:r>
+      <w:r>
+        <w:t xml:space="preserve">We should revisit </w:t>
+      </w:r>
+      <w:proofErr w:type="spellStart"/>
+      <w:r>
+        <w:t>totrates</w:t>
+      </w:r>
+      <w:proofErr w:type="spellEnd"/>
+      <w:r>
+        <w:t xml:space="preserve"> definition because, although </w:t>
+      </w:r>
+      <w:proofErr w:type="spellStart"/>
+      <w:r>
+        <w:t>caprates</w:t>
+      </w:r>
+      <w:proofErr w:type="spellEnd"/>
+      <w:r>
+        <w:t xml:space="preserve"> are measured in units of physical capital, </w:t>
+      </w:r>
+      <w:proofErr w:type="spellStart"/>
+      <w:r>
+        <w:t>totrates</w:t>
+      </w:r>
+      <w:proofErr w:type="spellEnd"/>
+      <w:r>
+        <w:t xml:space="preserve"> incur over assets measured in model units.</w:t>
+      </w:r>
+    </w:p>
+    <w:p>
+      <w:r>
+        <w:t>The advantage of rescaling the entire asset grid versus creating a new term for the capital gain lays in the computational efficiency of the code. When we re-scale the whole grid, the operation is done once as opposed to calculating the capital gain for each household type and sum it to the budget constraint.</w:t>
+      </w:r>
+    </w:p>
+    <w:p>
+      <w:bookmarkStart w:id="0" w:name="_GoBack"/>
+      <w:bookmarkEnd w:id="0"/>
+    </w:p>
     <w:sectPr>
       <w:pgSz w:w="12240" w:h="15840"/>
       <w:pgMar w:top="1440" w:right="1440" w:bottom="1440" w:left="1440" w:header="720" w:footer="720" w:gutter="0"/>

</xml_diff>

<commit_message>
Documented how assets evolve from steady state to the 1st period of transition.
</commit_message>
<xml_diff>
--- a/Documentation/DeltaDiscoveries.docx
+++ b/Documentation/DeltaDiscoveries.docx
@@ -1262,10 +1262,906 @@
         <w:t>The advantage of rescaling the entire asset grid versus creating a new term for the capital gain lays in the computational efficiency of the code. When we re-scale the whole grid, the operation is done once as opposed to calculating the capital gain for each household type and sum it to the budget constraint.</w:t>
       </w:r>
     </w:p>
+    <w:p/>
     <w:p>
+      <w:pPr>
+        <w:pStyle w:val="ListParagraph"/>
+        <w:numPr>
+          <w:ilvl w:val="0"/>
+          <w:numId w:val="1"/>
+        </w:numPr>
+      </w:pPr>
+      <w:r>
+        <w:t>Why do assets in the first period of transition differ from assets in the steady state?</w:t>
+      </w:r>
+    </w:p>
+    <w:p>
+      <w:r>
+        <w:t>Population growth</w:t>
+      </w:r>
+      <w:r>
+        <w:t xml:space="preserve"> and bequests</w:t>
+      </w:r>
+      <w:r>
+        <w:t xml:space="preserve">. It is easy to see that when we create a new aggregate variable “savings” in </w:t>
+      </w:r>
+      <w:proofErr w:type="spellStart"/>
+      <w:r>
+        <w:t>generate_aggregates</w:t>
+      </w:r>
+      <w:proofErr w:type="spellEnd"/>
+      <w:r>
+        <w:t xml:space="preserve"> function as follows:</w:t>
+      </w:r>
+    </w:p>
+    <w:p>
+      <w:pPr>
+        <w:jc w:val="center"/>
+      </w:pPr>
+      <w:proofErr w:type="spellStart"/>
+      <w:r>
+        <w:t>Aggregate.savings</w:t>
+      </w:r>
+      <w:proofErr w:type="spellEnd"/>
+      <w:r>
+        <w:t xml:space="preserve"> </w:t>
+      </w:r>
+      <w:r>
+        <w:t xml:space="preserve">= </w:t>
+      </w:r>
+      <w:proofErr w:type="gramStart"/>
+      <w:r>
+        <w:t>f(</w:t>
+      </w:r>
+      <w:proofErr w:type="spellStart"/>
+      <w:proofErr w:type="gramEnd"/>
+      <w:r>
+        <w:t>OPTs.SAVINGS</w:t>
+      </w:r>
+      <w:proofErr w:type="spellEnd"/>
+      <w:r>
+        <w:t>).</w:t>
+      </w:r>
+    </w:p>
+    <w:p>
+      <w:r>
+        <w:lastRenderedPageBreak/>
+        <w:t>Since in steady state households’ policy functions are unchanged, their savings rule is the same and in the aggregate we have:</w:t>
+      </w:r>
+    </w:p>
+    <w:p>
+      <w:pPr>
+        <w:jc w:val="center"/>
+      </w:pPr>
+      <w:proofErr w:type="spellStart"/>
+      <w:proofErr w:type="gramStart"/>
+      <w:r>
+        <w:t>Aggregate.savings</w:t>
+      </w:r>
+      <w:proofErr w:type="spellEnd"/>
+      <w:r>
+        <w:t>(</w:t>
+      </w:r>
+      <w:proofErr w:type="gramEnd"/>
+      <w:r>
+        <w:t xml:space="preserve">steady) / </w:t>
+      </w:r>
+      <w:r>
+        <w:t>Aggregate.</w:t>
+      </w:r>
+      <w:r>
+        <w:t>assets_0</w:t>
+      </w:r>
+      <w:r>
+        <w:t xml:space="preserve">(steady) </w:t>
+      </w:r>
+      <w:r>
+        <w:t xml:space="preserve">= </w:t>
+      </w:r>
+      <w:r>
+        <w:t>1.0078</w:t>
+      </w:r>
+      <w:r>
+        <w:t>;</w:t>
+      </w:r>
+    </w:p>
+    <w:p>
+      <w:r>
+        <w:t>Where 0.78% is the population growth rate.</w:t>
+      </w:r>
+    </w:p>
+    <w:p>
+      <w:r>
+        <w:t>Then, using the savings variable, the precise way to impute total assets for the first period of transition is:</w:t>
+      </w:r>
+    </w:p>
+    <w:p>
+      <w:pPr>
+        <w:jc w:val="center"/>
+      </w:pPr>
+      <w:r>
+        <w:t>assets_</w:t>
+      </w:r>
+      <w:proofErr w:type="gramStart"/>
+      <w:r>
+        <w:t>0(</w:t>
+      </w:r>
+      <w:proofErr w:type="gramEnd"/>
+      <w:r>
+        <w:t>1</w:t>
+      </w:r>
+      <w:r>
+        <w:rPr>
+          <w:vertAlign w:val="superscript"/>
+        </w:rPr>
+        <w:t>st</w:t>
+      </w:r>
+      <w:r>
+        <w:t xml:space="preserve"> period of transition</w:t>
+      </w:r>
+      <w:r>
+        <w:t xml:space="preserve">) </w:t>
+      </w:r>
+      <w:r>
+        <w:t xml:space="preserve">= </w:t>
+      </w:r>
+      <w:r>
+        <w:t>Savings(</w:t>
+      </w:r>
+      <w:r>
+        <w:t>steady</w:t>
+      </w:r>
+      <w:r>
+        <w:t xml:space="preserve">) </w:t>
+      </w:r>
+      <w:r>
+        <w:t>-</w:t>
+      </w:r>
+      <w:r>
+        <w:t xml:space="preserve"> bequests(</w:t>
+      </w:r>
+      <w:r>
+        <w:t>steady</w:t>
+      </w:r>
+      <w:r>
+        <w:t>)</w:t>
+      </w:r>
+      <w:r>
+        <w:t>.</w:t>
+      </w:r>
+    </w:p>
+    <w:p>
+      <w:r>
+        <w:t>This equation has consequences for the level of physical capital in the economy. In the open economy, because we have the portfolio composition (</w:t>
+      </w:r>
+      <w:proofErr w:type="spellStart"/>
+      <w:r>
+        <w:t>capshares</w:t>
+      </w:r>
+      <w:proofErr w:type="spellEnd"/>
+      <w:r>
+        <w:t xml:space="preserve">) fixed, one can interpret that households literally save assets in physical units, which will be there in the next period. </w:t>
+      </w:r>
+      <w:r>
+        <w:t>Hence:</w:t>
+      </w:r>
+    </w:p>
+    <w:p>
+      <w:pPr>
+        <w:jc w:val="center"/>
+      </w:pPr>
+      <w:proofErr w:type="spellStart"/>
+      <w:r>
+        <w:t>caps</w:t>
+      </w:r>
+      <w:r>
+        <w:t>_</w:t>
+      </w:r>
+      <w:proofErr w:type="gramStart"/>
+      <w:r>
+        <w:t>dom</w:t>
+      </w:r>
+      <w:proofErr w:type="spellEnd"/>
+      <w:r>
+        <w:t>(</w:t>
+      </w:r>
+      <w:proofErr w:type="gramEnd"/>
+      <w:r>
+        <w:t>1</w:t>
+      </w:r>
+      <w:r>
+        <w:rPr>
+          <w:vertAlign w:val="superscript"/>
+        </w:rPr>
+        <w:t>st</w:t>
+      </w:r>
+      <w:r>
+        <w:t xml:space="preserve"> period of transition) = ( savings(</w:t>
+      </w:r>
+      <w:r>
+        <w:t>steady</w:t>
+      </w:r>
+      <w:r>
+        <w:t xml:space="preserve">) - </w:t>
+      </w:r>
+      <w:r>
+        <w:t>bequests</w:t>
+      </w:r>
+      <w:r>
+        <w:t>(</w:t>
+      </w:r>
+      <w:r>
+        <w:t>steady</w:t>
+      </w:r>
+      <w:r>
+        <w:t>)</w:t>
+      </w:r>
+      <w:r>
+        <w:t xml:space="preserve"> </w:t>
+      </w:r>
+      <w:r>
+        <w:t>)</w:t>
+      </w:r>
+      <w:r>
+        <w:t xml:space="preserve"> </w:t>
+      </w:r>
+      <w:r>
+        <w:t>*</w:t>
+      </w:r>
+      <w:r>
+        <w:t xml:space="preserve"> </w:t>
+      </w:r>
+      <w:r>
+        <w:t>capshares_0</w:t>
+      </w:r>
+      <w:r>
+        <w:t>(</w:t>
+      </w:r>
+      <w:r>
+        <w:t>steady</w:t>
+      </w:r>
+      <w:r>
+        <w:t>)</w:t>
+      </w:r>
+      <w:r>
+        <w:t>.</w:t>
+      </w:r>
+    </w:p>
+    <w:p>
+      <w:r>
+        <w:t xml:space="preserve">Notice that we omitted the steady-state price of capital that should be dividing all the RHS in the equation </w:t>
+      </w:r>
+      <w:r>
+        <w:t>because</w:t>
+      </w:r>
+      <w:r>
+        <w:t xml:space="preserve"> it is one.</w:t>
+      </w:r>
+    </w:p>
+    <w:p>
+      <w:r>
+        <w:t xml:space="preserve">In the closed economy tough, </w:t>
+      </w:r>
+      <w:r>
+        <w:t>that</w:t>
+      </w:r>
+      <w:r>
+        <w:t xml:space="preserve"> </w:t>
+      </w:r>
+      <w:r>
+        <w:t>equation</w:t>
+      </w:r>
+      <w:r>
+        <w:t xml:space="preserve"> fails since the portfolio composition endogenously adjusts such that markets clear</w:t>
+      </w:r>
+      <w:r>
+        <w:t xml:space="preserve"> (instead of having foreign capital clearing the market for capital)</w:t>
+      </w:r>
+      <w:r>
+        <w:t>.</w:t>
+      </w:r>
+      <w:r>
+        <w:t xml:space="preserve"> In this case, </w:t>
+      </w:r>
+      <w:r>
+        <w:t xml:space="preserve">although </w:t>
+      </w:r>
+      <w:r>
+        <w:t>the interpretation is</w:t>
+      </w:r>
+      <w:r>
+        <w:t xml:space="preserve"> still </w:t>
+      </w:r>
+      <w:r>
+        <w:t>appropriate</w:t>
+      </w:r>
+      <w:r>
+        <w:t>, the equation becomes:</w:t>
+      </w:r>
+    </w:p>
+    <w:p>
+      <w:proofErr w:type="spellStart"/>
+      <w:r>
+        <w:t>caps_dom</w:t>
+      </w:r>
+      <w:proofErr w:type="spellEnd"/>
+      <w:r>
+        <w:t xml:space="preserve"> (</w:t>
+      </w:r>
+      <w:r>
+        <w:t>1</w:t>
+      </w:r>
+      <w:r>
+        <w:rPr>
+          <w:vertAlign w:val="superscript"/>
+        </w:rPr>
+        <w:t>st</w:t>
+      </w:r>
+      <w:r>
+        <w:t xml:space="preserve"> period of transition</w:t>
+      </w:r>
+      <w:r>
+        <w:t xml:space="preserve">) </w:t>
+      </w:r>
+      <w:r>
+        <w:t>=</w:t>
+      </w:r>
+      <w:r>
+        <w:t xml:space="preserve"> (</w:t>
+      </w:r>
+      <w:proofErr w:type="gramStart"/>
+      <w:r>
+        <w:t>savings</w:t>
+      </w:r>
+      <w:r>
+        <w:t>(</w:t>
+      </w:r>
+      <w:proofErr w:type="gramEnd"/>
+      <w:r>
+        <w:t>steady</w:t>
+      </w:r>
+      <w:r>
+        <w:t xml:space="preserve">) </w:t>
+      </w:r>
+      <w:r>
+        <w:t xml:space="preserve"> -.bequests</w:t>
+      </w:r>
+      <w:r>
+        <w:t>(</w:t>
+      </w:r>
+      <w:r>
+        <w:t>steady</w:t>
+      </w:r>
+      <w:r>
+        <w:t>)</w:t>
+      </w:r>
+      <w:r>
+        <w:t>)</w:t>
+      </w:r>
+      <w:r>
+        <w:t xml:space="preserve"> </w:t>
+      </w:r>
+      <w:r>
+        <w:t>.*</w:t>
+      </w:r>
+      <w:r>
+        <w:t xml:space="preserve"> capshares_0(</w:t>
+      </w:r>
+      <w:r>
+        <w:t>1</w:t>
+      </w:r>
+      <w:r>
+        <w:rPr>
+          <w:vertAlign w:val="superscript"/>
+        </w:rPr>
+        <w:t>st</w:t>
+      </w:r>
+      <w:r>
+        <w:t xml:space="preserve"> period of transition</w:t>
+      </w:r>
+      <w:r>
+        <w:t>).</w:t>
+      </w:r>
+    </w:p>
+    <w:p>
+      <w:r>
+        <w:t>We should have been able to compute capshares_</w:t>
+      </w:r>
+      <w:proofErr w:type="gramStart"/>
+      <w:r>
+        <w:t>0</w:t>
+      </w:r>
+      <w:r>
+        <w:t>(</w:t>
+      </w:r>
+      <w:proofErr w:type="gramEnd"/>
+      <w:r>
+        <w:t>1</w:t>
+      </w:r>
+      <w:r>
+        <w:rPr>
+          <w:vertAlign w:val="superscript"/>
+        </w:rPr>
+        <w:t>st</w:t>
+      </w:r>
+      <w:r>
+        <w:t xml:space="preserve"> period of transition)</w:t>
+      </w:r>
+      <w:r>
+        <w:t xml:space="preserve"> in the steady state, but </w:t>
+      </w:r>
+      <w:r>
+        <w:t xml:space="preserve">we don’t have enough information </w:t>
+      </w:r>
+      <w:r>
+        <w:t xml:space="preserve">(output path) </w:t>
+      </w:r>
+      <w:r>
+        <w:t>to predict the composition in the transition</w:t>
+      </w:r>
+      <w:r>
+        <w:t xml:space="preserve"> (using the debt-to-GDP ratio)</w:t>
+      </w:r>
+      <w:r>
+        <w:t>, something trivial in the transition path</w:t>
+      </w:r>
+      <w:r>
+        <w:t>. The correct approach would be to compute next period’s debt</w:t>
+      </w:r>
+      <w:r>
+        <w:t xml:space="preserve"> from the equation:</w:t>
+      </w:r>
+    </w:p>
+    <w:p>
+      <w:pPr>
+        <w:jc w:val="center"/>
+      </w:pPr>
+      <w:r>
+        <w:t>D</w:t>
+      </w:r>
+      <w:r>
+        <w:t>(1</w:t>
+      </w:r>
+      <w:r>
+        <w:rPr>
+          <w:vertAlign w:val="superscript"/>
+        </w:rPr>
+        <w:t>st</w:t>
+      </w:r>
+      <w:r>
+        <w:t xml:space="preserve"> period of transition) </w:t>
+      </w:r>
+      <w:r>
+        <w:t xml:space="preserve"> = D</w:t>
+      </w:r>
+      <w:r>
+        <w:t>(</w:t>
+      </w:r>
+      <w:r>
+        <w:t>steady</w:t>
+      </w:r>
+      <w:r>
+        <w:t xml:space="preserve">) </w:t>
+      </w:r>
+      <w:r>
+        <w:t xml:space="preserve"> (1 + </w:t>
+      </w:r>
+      <w:proofErr w:type="spellStart"/>
+      <w:r>
+        <w:t>r_g</w:t>
+      </w:r>
+      <w:proofErr w:type="spellEnd"/>
+      <w:r>
+        <w:t>(</w:t>
+      </w:r>
+      <w:r>
+        <w:t>steady</w:t>
+      </w:r>
+      <w:r>
+        <w:t>))</w:t>
+      </w:r>
+      <w:r>
+        <w:t xml:space="preserve"> + </w:t>
+      </w:r>
+      <w:proofErr w:type="spellStart"/>
+      <w:r>
+        <w:t>Ctilde</w:t>
+      </w:r>
+      <w:proofErr w:type="spellEnd"/>
+      <w:r>
+        <w:t>(</w:t>
+      </w:r>
+      <w:r>
+        <w:t>steady</w:t>
+      </w:r>
+      <w:r>
+        <w:t xml:space="preserve">) </w:t>
+      </w:r>
+      <w:r>
+        <w:t xml:space="preserve"> + Bens</w:t>
+      </w:r>
+      <w:r>
+        <w:t>(</w:t>
+      </w:r>
+      <w:r>
+        <w:t>steady</w:t>
+      </w:r>
+      <w:r>
+        <w:t xml:space="preserve">) </w:t>
+      </w:r>
+      <w:r>
+        <w:t xml:space="preserve"> – </w:t>
+      </w:r>
+      <w:proofErr w:type="spellStart"/>
+      <w:r>
+        <w:t>Ttilde</w:t>
+      </w:r>
+      <w:proofErr w:type="spellEnd"/>
+      <w:r>
+        <w:t>(</w:t>
+      </w:r>
+      <w:r>
+        <w:t>steady</w:t>
+      </w:r>
+      <w:r>
+        <w:t xml:space="preserve">) </w:t>
+      </w:r>
+      <w:r>
+        <w:t xml:space="preserve"> – Revs</w:t>
+      </w:r>
+      <w:r>
+        <w:t>(</w:t>
+      </w:r>
+      <w:r>
+        <w:t>steady</w:t>
+      </w:r>
+      <w:r>
+        <w:t xml:space="preserve">) </w:t>
+      </w:r>
+      <w:r>
+        <w:t xml:space="preserve"> – </w:t>
+      </w:r>
+      <w:proofErr w:type="spellStart"/>
+      <w:r>
+        <w:t>Ctilde</w:t>
+      </w:r>
+      <w:proofErr w:type="spellEnd"/>
+      <w:r>
+        <w:t>(</w:t>
+      </w:r>
+      <w:r>
+        <w:t>steady</w:t>
+      </w:r>
+      <w:r>
+        <w:t>)</w:t>
+      </w:r>
+    </w:p>
+    <w:p>
+      <w:proofErr w:type="gramStart"/>
+      <w:r>
+        <w:t>and</w:t>
+      </w:r>
+      <w:proofErr w:type="gramEnd"/>
+      <w:r>
+        <w:t xml:space="preserve"> compute what share it </w:t>
+      </w:r>
+      <w:r>
+        <w:t>represents</w:t>
+      </w:r>
+      <w:r>
+        <w:t xml:space="preserve"> in </w:t>
+      </w:r>
+      <w:r>
+        <w:t>‘</w:t>
+      </w:r>
+      <w:r>
+        <w:t>Savings(</w:t>
+      </w:r>
+      <w:r>
+        <w:t>steady</w:t>
+      </w:r>
+      <w:r>
+        <w:t xml:space="preserve">) </w:t>
+      </w:r>
+      <w:r>
+        <w:t>-</w:t>
+      </w:r>
+      <w:r>
+        <w:t xml:space="preserve"> bequests(</w:t>
+      </w:r>
+      <w:r>
+        <w:t>steady</w:t>
+      </w:r>
+      <w:r>
+        <w:t>)</w:t>
+      </w:r>
+      <w:r>
+        <w:t>’</w:t>
+      </w:r>
+      <w:r>
+        <w:t>. But if we do that we end up with a much smaller debt level in the 1</w:t>
+      </w:r>
+      <w:r>
+        <w:rPr>
+          <w:vertAlign w:val="superscript"/>
+        </w:rPr>
+        <w:t>st</w:t>
+      </w:r>
+      <w:r>
+        <w:t xml:space="preserve"> period of transition than what it is because the residuals are zero in the steady state. </w:t>
+      </w:r>
+      <w:r>
+        <w:t>For instance, now we want to match a debt-to-GDP ratio of 0.7647 in the steady state. If we use the formula above to compute debt in the 1</w:t>
+      </w:r>
+      <w:r>
+        <w:rPr>
+          <w:vertAlign w:val="superscript"/>
+        </w:rPr>
+        <w:t>st</w:t>
+      </w:r>
+      <w:r>
+        <w:t xml:space="preserve"> period of transition, we would end up with a ratio of 0.6207 instead of the desired 0.7824.</w:t>
+      </w:r>
+    </w:p>
+    <w:p>
+      <w:r>
+        <w:t xml:space="preserve">An alternative is to assign a value to one of the residuals (let’s say, </w:t>
+      </w:r>
+      <w:proofErr w:type="spellStart"/>
+      <w:r>
+        <w:t>Gtilde</w:t>
+      </w:r>
+      <w:proofErr w:type="spellEnd"/>
+      <w:r>
+        <w:t xml:space="preserve">) such that the debt-to-GDP ratio </w:t>
+      </w:r>
+      <w:r>
+        <w:t xml:space="preserve">predicted by the </w:t>
+      </w:r>
+      <w:r>
+        <w:t xml:space="preserve">OG </w:t>
+      </w:r>
+      <w:r>
+        <w:t xml:space="preserve">model </w:t>
+      </w:r>
+      <w:r>
+        <w:t xml:space="preserve">matches that from the </w:t>
+      </w:r>
+      <w:proofErr w:type="spellStart"/>
+      <w:r>
+        <w:t>microsim</w:t>
+      </w:r>
+      <w:proofErr w:type="spellEnd"/>
+      <w:r>
+        <w:t>. That is:</w:t>
+      </w:r>
+    </w:p>
+    <w:p>
+      <w:pPr>
+        <w:jc w:val="center"/>
+      </w:pPr>
+      <w:proofErr w:type="spellStart"/>
+      <w:r>
+        <w:t>Gtilde</w:t>
+      </w:r>
+      <w:proofErr w:type="spellEnd"/>
+      <w:r>
+        <w:t>(</w:t>
+      </w:r>
+      <w:r>
+        <w:t>steady</w:t>
+      </w:r>
+      <w:r>
+        <w:t xml:space="preserve">) </w:t>
+      </w:r>
+      <w:r>
+        <w:t xml:space="preserve"> = </w:t>
+      </w:r>
+      <w:proofErr w:type="spellStart"/>
+      <w:r>
+        <w:t>debttoout</w:t>
+      </w:r>
+      <w:proofErr w:type="spellEnd"/>
+      <w:r>
+        <w:t>(</w:t>
+      </w:r>
+      <w:r>
+        <w:t>1</w:t>
+      </w:r>
+      <w:r>
+        <w:rPr>
+          <w:vertAlign w:val="superscript"/>
+        </w:rPr>
+        <w:t>st</w:t>
+      </w:r>
+      <w:r>
+        <w:t xml:space="preserve"> period of transition</w:t>
+      </w:r>
+      <w:r>
+        <w:t>)*(outs</w:t>
+      </w:r>
+      <w:r>
+        <w:t>(</w:t>
+      </w:r>
+      <w:r>
+        <w:t>steady</w:t>
+      </w:r>
+      <w:r>
+        <w:t xml:space="preserve">)  </w:t>
+      </w:r>
+      <w:r>
+        <w:t>*1.0078) - debts</w:t>
+      </w:r>
+      <w:r>
+        <w:t>(</w:t>
+      </w:r>
+      <w:r>
+        <w:t>steady</w:t>
+      </w:r>
+      <w:r>
+        <w:t xml:space="preserve">)  </w:t>
+      </w:r>
+      <w:r>
+        <w:t>*(</w:t>
+      </w:r>
+      <w:r>
+        <w:t xml:space="preserve"> </w:t>
+      </w:r>
+      <w:r>
+        <w:t>1</w:t>
+      </w:r>
+      <w:r>
+        <w:t xml:space="preserve"> </w:t>
+      </w:r>
+      <w:r>
+        <w:t>+</w:t>
+      </w:r>
+      <w:r>
+        <w:t xml:space="preserve"> </w:t>
+      </w:r>
+      <w:proofErr w:type="spellStart"/>
+      <w:r>
+        <w:t>bondFundDividends</w:t>
+      </w:r>
+      <w:proofErr w:type="spellEnd"/>
+      <w:r>
+        <w:t>(</w:t>
+      </w:r>
+      <w:r>
+        <w:t>steady</w:t>
+      </w:r>
+      <w:r>
+        <w:t xml:space="preserve">)  </w:t>
+      </w:r>
+      <w:r>
+        <w:t xml:space="preserve">) - </w:t>
+      </w:r>
+      <w:r>
+        <w:t>bens</w:t>
+      </w:r>
+      <w:r>
+        <w:t>(</w:t>
+      </w:r>
+      <w:r>
+        <w:t>steady</w:t>
+      </w:r>
+      <w:r>
+        <w:t xml:space="preserve">)  </w:t>
+      </w:r>
+      <w:r>
+        <w:t xml:space="preserve"> + revs</w:t>
+      </w:r>
+      <w:r>
+        <w:t>(</w:t>
+      </w:r>
+      <w:r>
+        <w:t>steady</w:t>
+      </w:r>
+      <w:r>
+        <w:t>)</w:t>
+      </w:r>
+      <w:r>
+        <w:t>.</w:t>
+      </w:r>
+    </w:p>
+    <w:p>
+      <w:r>
+        <w:t xml:space="preserve">Then, instead of matching </w:t>
+      </w:r>
+      <w:proofErr w:type="spellStart"/>
+      <w:r>
+        <w:t>debttoout</w:t>
+      </w:r>
+      <w:proofErr w:type="spellEnd"/>
+      <w:r>
+        <w:t xml:space="preserve"> in the </w:t>
+      </w:r>
+      <w:r>
+        <w:t>1</w:t>
+      </w:r>
+      <w:r>
+        <w:rPr>
+          <w:vertAlign w:val="superscript"/>
+        </w:rPr>
+        <w:t>st</w:t>
+      </w:r>
+      <w:r>
+        <w:t xml:space="preserve"> period of transition</w:t>
+      </w:r>
+      <w:r>
+        <w:t xml:space="preserve"> ignoring that assets are brought from the steady state, we could just import the </w:t>
+      </w:r>
+      <w:proofErr w:type="spellStart"/>
+      <w:r>
+        <w:t>Gtilde</w:t>
+      </w:r>
+      <w:proofErr w:type="spellEnd"/>
+      <w:r>
+        <w:t xml:space="preserve"> (and, as a consequence, </w:t>
+      </w:r>
+      <w:r>
+        <w:t>in the 1</w:t>
+      </w:r>
+      <w:r>
+        <w:rPr>
+          <w:vertAlign w:val="superscript"/>
+        </w:rPr>
+        <w:t>st</w:t>
+      </w:r>
+      <w:r>
+        <w:t xml:space="preserve"> period of transition</w:t>
+      </w:r>
+      <w:r>
+        <w:t>)</w:t>
+      </w:r>
+      <w:r>
+        <w:t xml:space="preserve"> </w:t>
+      </w:r>
+      <w:r>
+        <w:t xml:space="preserve">and implied </w:t>
+      </w:r>
+      <w:proofErr w:type="spellStart"/>
+      <w:r>
+        <w:t>capshare</w:t>
+      </w:r>
+      <w:proofErr w:type="spellEnd"/>
+      <w:r>
+        <w:t xml:space="preserve"> in </w:t>
+      </w:r>
+      <w:r>
+        <w:t>‘</w:t>
+      </w:r>
+      <w:r>
+        <w:t>Savings(</w:t>
+      </w:r>
+      <w:r>
+        <w:t>steady</w:t>
+      </w:r>
+      <w:r>
+        <w:t xml:space="preserve">) </w:t>
+      </w:r>
+      <w:r>
+        <w:t>-</w:t>
+      </w:r>
+      <w:r>
+        <w:t xml:space="preserve"> bequests(</w:t>
+      </w:r>
+      <w:r>
+        <w:t>steady</w:t>
+      </w:r>
+      <w:r>
+        <w:t>)</w:t>
+      </w:r>
+      <w:r>
+        <w:t>’</w:t>
+      </w:r>
+      <w:r>
+        <w:t xml:space="preserve"> from steady state.</w:t>
+      </w:r>
       <w:bookmarkStart w:id="0" w:name="_GoBack"/>
       <w:bookmarkEnd w:id="0"/>
     </w:p>
+    <w:p/>
     <w:sectPr>
       <w:pgSz w:w="12240" w:h="15840"/>
       <w:pgMar w:top="1440" w:right="1440" w:bottom="1440" w:left="1440" w:header="720" w:footer="720" w:gutter="0"/>

</xml_diff>